<commit_message>
fixed manual start doc
</commit_message>
<xml_diff>
--- a/master/documents/wired_access_procedure/wired_access.docx
+++ b/master/documents/wired_access_procedure/wired_access.docx
@@ -172,19 +172,7 @@
         <w:rPr>
           <w:rFonts w:ascii="FreeSans" w:hAnsi="FreeSans"/>
         </w:rPr>
-        <w:t xml:space="preserve">1. Download this github repository and </w:t>
-      </w:r>
-      <w:r>
-        <w:rPr>
-          <w:rFonts w:ascii="FreeSans" w:hAnsi="FreeSans"/>
-        </w:rPr>
-        <w:t>n</w:t>
-      </w:r>
-      <w:r>
-        <w:rPr>
-          <w:rFonts w:ascii="FreeSans" w:hAnsi="FreeSans"/>
-        </w:rPr>
-        <w:t xml:space="preserve">avigate to the </w:t>
+        <w:t xml:space="preserve">1. Download this github repository and navigate to the </w:t>
       </w:r>
       <w:r>
         <w:rPr>
@@ -210,7 +198,9 @@
         </w:rPr>
       </w:pPr>
       <w:r>
-        <w:rPr/>
+        <w:rPr>
+          <w:rFonts w:ascii="FreeSans" w:hAnsi="FreeSans"/>
+        </w:rPr>
       </w:r>
     </w:p>
     <w:p>
@@ -314,7 +304,13 @@
         <w:rPr>
           <w:rFonts w:ascii="FreeSans" w:hAnsi="FreeSans"/>
         </w:rPr>
-        <w:t>2. Find the USB cable on the patio of the office beside the ramp and connect it to your computer’s usb port</w:t>
+        <w:t>2</w:t>
+      </w:r>
+      <w:r>
+        <w:rPr>
+          <w:rFonts w:ascii="FreeSans" w:hAnsi="FreeSans"/>
+        </w:rPr>
+        <w:t>. Find the USB cable on the patio of the office beside the ramp and connect it to your computer’s usb port</w:t>
       </w:r>
     </w:p>
     <w:p>
@@ -470,53 +466,17 @@
         <w:rPr>
           <w:rFonts w:ascii="FreeSans" w:hAnsi="FreeSans"/>
         </w:rPr>
-        <w:t xml:space="preserve"> . Then it will ask for the height. Add the appropriate height of the rover in ft. Then press enter.</w:t>
-      </w:r>
-    </w:p>
-    <w:p>
-      <w:pPr>
-        <w:pStyle w:val="Normal"/>
-        <w:numPr>
-          <w:ilvl w:val="0"/>
-          <w:numId w:val="0"/>
-        </w:numPr>
-        <w:ind w:left="720" w:hanging="0"/>
-        <w:jc w:val="left"/>
-        <w:rPr>
-          <w:rFonts w:ascii="FreeSans" w:hAnsi="FreeSans"/>
-        </w:rPr>
-      </w:pPr>
-      <w:r>
-        <w:rPr>
-          <w:rFonts w:ascii="FreeSans" w:hAnsi="FreeSans"/>
-        </w:rPr>
-      </w:r>
-    </w:p>
-    <w:p>
-      <w:pPr>
-        <w:pStyle w:val="Normal"/>
-        <w:numPr>
-          <w:ilvl w:val="0"/>
-          <w:numId w:val="0"/>
-        </w:numPr>
-        <w:ind w:left="720" w:hanging="0"/>
-        <w:jc w:val="left"/>
-        <w:rPr>
-          <w:rFonts w:ascii="FreeSans" w:hAnsi="FreeSans"/>
-        </w:rPr>
-      </w:pPr>
-      <w:r>
-        <w:rPr>
-          <w:rFonts w:ascii="FreeSans" w:hAnsi="FreeSans"/>
-        </w:rPr>
+        <w:t xml:space="preserve"> . Then it will ask for the height. Add the appropriate height of the </w:t>
+      </w:r>
+      <w:r>
         <w:drawing>
           <wp:anchor behindDoc="0" distT="0" distB="0" distL="0" distR="0" simplePos="0" locked="0" layoutInCell="1" allowOverlap="1" relativeHeight="3">
             <wp:simplePos x="0" y="0"/>
             <wp:positionH relativeFrom="column">
-              <wp:posOffset>405130</wp:posOffset>
+              <wp:posOffset>233680</wp:posOffset>
             </wp:positionH>
             <wp:positionV relativeFrom="paragraph">
-              <wp:posOffset>5715</wp:posOffset>
+              <wp:posOffset>813435</wp:posOffset>
             </wp:positionV>
             <wp:extent cx="5388610" cy="1183640"/>
             <wp:effectExtent l="0" t="0" r="0" b="0"/>
@@ -561,6 +521,158 @@
           </wp:anchor>
         </w:drawing>
       </w:r>
+      <w:r>
+        <w:rPr>
+          <w:rFonts w:ascii="FreeSans" w:hAnsi="FreeSans"/>
+        </w:rPr>
+        <w:t>r</w:t>
+      </w:r>
+      <w:r>
+        <w:rPr>
+          <w:rFonts w:ascii="FreeSans" w:hAnsi="FreeSans"/>
+        </w:rPr>
+        <w:t>over in ft. Then press enter.</w:t>
+      </w:r>
+    </w:p>
+    <w:p>
+      <w:pPr>
+        <w:pStyle w:val="Normal"/>
+        <w:numPr>
+          <w:ilvl w:val="0"/>
+          <w:numId w:val="0"/>
+        </w:numPr>
+        <w:ind w:left="720" w:hanging="0"/>
+        <w:jc w:val="left"/>
+        <w:rPr>
+          <w:rFonts w:ascii="FreeSans" w:hAnsi="FreeSans"/>
+        </w:rPr>
+      </w:pPr>
+      <w:r>
+        <w:rPr>
+          <w:rFonts w:ascii="FreeSans" w:hAnsi="FreeSans"/>
+        </w:rPr>
+      </w:r>
+    </w:p>
+    <w:p>
+      <w:pPr>
+        <w:pStyle w:val="Normal"/>
+        <w:numPr>
+          <w:ilvl w:val="0"/>
+          <w:numId w:val="0"/>
+        </w:numPr>
+        <w:ind w:left="720" w:hanging="0"/>
+        <w:jc w:val="left"/>
+        <w:rPr>
+          <w:rFonts w:ascii="FreeSans" w:hAnsi="FreeSans"/>
+        </w:rPr>
+      </w:pPr>
+      <w:r>
+        <w:rPr>
+          <w:rFonts w:ascii="FreeSans" w:hAnsi="FreeSans"/>
+        </w:rPr>
+      </w:r>
+    </w:p>
+    <w:p>
+      <w:pPr>
+        <w:pStyle w:val="Normal"/>
+        <w:numPr>
+          <w:ilvl w:val="0"/>
+          <w:numId w:val="0"/>
+        </w:numPr>
+        <w:ind w:left="720" w:hanging="0"/>
+        <w:jc w:val="left"/>
+        <w:rPr>
+          <w:rFonts w:ascii="FreeSans" w:hAnsi="FreeSans"/>
+        </w:rPr>
+      </w:pPr>
+      <w:r>
+        <w:rPr/>
+      </w:r>
+    </w:p>
+    <w:p>
+      <w:pPr>
+        <w:pStyle w:val="Normal"/>
+        <w:numPr>
+          <w:ilvl w:val="0"/>
+          <w:numId w:val="0"/>
+        </w:numPr>
+        <w:ind w:left="720" w:hanging="0"/>
+        <w:jc w:val="left"/>
+        <w:rPr>
+          <w:rFonts w:ascii="FreeSans" w:hAnsi="FreeSans"/>
+        </w:rPr>
+      </w:pPr>
+      <w:r>
+        <w:rPr/>
+      </w:r>
+    </w:p>
+    <w:p>
+      <w:pPr>
+        <w:pStyle w:val="Normal"/>
+        <w:numPr>
+          <w:ilvl w:val="0"/>
+          <w:numId w:val="0"/>
+        </w:numPr>
+        <w:ind w:left="720" w:hanging="0"/>
+        <w:jc w:val="left"/>
+        <w:rPr>
+          <w:rFonts w:ascii="FreeSans" w:hAnsi="FreeSans"/>
+        </w:rPr>
+      </w:pPr>
+      <w:r>
+        <w:rPr/>
+      </w:r>
+    </w:p>
+    <w:p>
+      <w:pPr>
+        <w:pStyle w:val="Normal"/>
+        <w:numPr>
+          <w:ilvl w:val="0"/>
+          <w:numId w:val="0"/>
+        </w:numPr>
+        <w:ind w:left="720" w:hanging="0"/>
+        <w:jc w:val="left"/>
+        <w:rPr>
+          <w:rFonts w:ascii="FreeSans" w:hAnsi="FreeSans"/>
+        </w:rPr>
+      </w:pPr>
+      <w:r>
+        <w:rPr/>
+      </w:r>
+    </w:p>
+    <w:p>
+      <w:pPr>
+        <w:pStyle w:val="Normal"/>
+        <w:numPr>
+          <w:ilvl w:val="0"/>
+          <w:numId w:val="0"/>
+        </w:numPr>
+        <w:ind w:left="720" w:hanging="0"/>
+        <w:jc w:val="left"/>
+        <w:rPr>
+          <w:rFonts w:ascii="FreeSans" w:hAnsi="FreeSans"/>
+        </w:rPr>
+      </w:pPr>
+      <w:r>
+        <w:rPr/>
+      </w:r>
+    </w:p>
+    <w:p>
+      <w:pPr>
+        <w:pStyle w:val="Normal"/>
+        <w:numPr>
+          <w:ilvl w:val="0"/>
+          <w:numId w:val="0"/>
+        </w:numPr>
+        <w:ind w:left="720" w:hanging="0"/>
+        <w:jc w:val="left"/>
+        <w:rPr>
+          <w:rFonts w:ascii="FreeSans" w:hAnsi="FreeSans"/>
+        </w:rPr>
+      </w:pPr>
+      <w:r>
+        <w:rPr/>
+      </w:r>
     </w:p>
     <w:p>
       <w:pPr>
@@ -599,21 +711,13 @@
       <w:pPr>
         <w:pStyle w:val="Normal"/>
         <w:jc w:val="left"/>
-        <w:rPr>
-          <w:rFonts w:ascii="FreeSans" w:hAnsi="FreeSans"/>
-        </w:rPr>
-      </w:pPr>
-      <w:r>
-        <w:rPr>
-          <w:rFonts w:ascii="FreeSans" w:hAnsi="FreeSans"/>
-        </w:rPr>
-        <w:t xml:space="preserve">5. Then the data will start appearing on the screen at a rate of 0.5hz. </w:t>
-      </w:r>
-      <w:r>
-        <w:rPr>
-          <w:rFonts w:ascii="FreeSans" w:hAnsi="FreeSans"/>
-        </w:rPr>
-        <w:t xml:space="preserve">Once finished, simply close the application or terminal and unplug the usb cable. </w:t>
+        <w:rPr/>
+      </w:pPr>
+      <w:r>
+        <w:rPr>
+          <w:rFonts w:ascii="FreeSans" w:hAnsi="FreeSans"/>
+        </w:rPr>
+        <w:t xml:space="preserve">5. Then the data will start appearing on the screen at a rate of 0.5hz. Once finished, simply close the application or terminal and unplug the usb cable. </w:t>
       </w:r>
     </w:p>
     <w:sectPr>
@@ -623,6 +727,7 @@
       <w:pgNumType w:fmt="decimal"/>
       <w:formProt w:val="false"/>
       <w:textDirection w:val="lrTb"/>
+      <w:docGrid w:type="default" w:linePitch="240" w:charSpace="4294961151"/>
     </w:sectPr>
   </w:body>
 </w:document>
@@ -644,6 +749,7 @@
       </w:pPr>
       <w:rPr>
         <w:rFonts w:ascii="Wingdings" w:hAnsi="Wingdings" w:cs="Wingdings" w:hint="default"/>
+        <w:rFonts w:cs="Wingdings"/>
       </w:rPr>
     </w:lvl>
     <w:lvl w:ilvl="1">
@@ -659,6 +765,7 @@
       </w:pPr>
       <w:rPr>
         <w:rFonts w:ascii="Wingdings" w:hAnsi="Wingdings" w:cs="Wingdings" w:hint="default"/>
+        <w:rFonts w:cs="Wingdings"/>
       </w:rPr>
     </w:lvl>
     <w:lvl w:ilvl="2">
@@ -674,6 +781,7 @@
       </w:pPr>
       <w:rPr>
         <w:rFonts w:ascii="Wingdings" w:hAnsi="Wingdings" w:cs="Wingdings" w:hint="default"/>
+        <w:rFonts w:cs="Wingdings"/>
       </w:rPr>
     </w:lvl>
     <w:lvl w:ilvl="3">
@@ -689,6 +797,7 @@
       </w:pPr>
       <w:rPr>
         <w:rFonts w:ascii="Wingdings" w:hAnsi="Wingdings" w:cs="Wingdings" w:hint="default"/>
+        <w:rFonts w:cs="Wingdings"/>
       </w:rPr>
     </w:lvl>
     <w:lvl w:ilvl="4">
@@ -704,6 +813,7 @@
       </w:pPr>
       <w:rPr>
         <w:rFonts w:ascii="Wingdings" w:hAnsi="Wingdings" w:cs="Wingdings" w:hint="default"/>
+        <w:rFonts w:cs="Wingdings"/>
       </w:rPr>
     </w:lvl>
     <w:lvl w:ilvl="5">
@@ -719,6 +829,7 @@
       </w:pPr>
       <w:rPr>
         <w:rFonts w:ascii="Wingdings" w:hAnsi="Wingdings" w:cs="Wingdings" w:hint="default"/>
+        <w:rFonts w:cs="Wingdings"/>
       </w:rPr>
     </w:lvl>
     <w:lvl w:ilvl="6">
@@ -734,6 +845,7 @@
       </w:pPr>
       <w:rPr>
         <w:rFonts w:ascii="Wingdings" w:hAnsi="Wingdings" w:cs="Wingdings" w:hint="default"/>
+        <w:rFonts w:cs="Wingdings"/>
       </w:rPr>
     </w:lvl>
     <w:lvl w:ilvl="7">
@@ -749,6 +861,7 @@
       </w:pPr>
       <w:rPr>
         <w:rFonts w:ascii="Wingdings" w:hAnsi="Wingdings" w:cs="Wingdings" w:hint="default"/>
+        <w:rFonts w:cs="Wingdings"/>
       </w:rPr>
     </w:lvl>
     <w:lvl w:ilvl="8">
@@ -764,6 +877,7 @@
       </w:pPr>
       <w:rPr>
         <w:rFonts w:ascii="Wingdings" w:hAnsi="Wingdings" w:cs="Wingdings" w:hint="default"/>
+        <w:rFonts w:cs="Wingdings"/>
       </w:rPr>
     </w:lvl>
   </w:abstractNum>
@@ -781,6 +895,7 @@
       </w:pPr>
       <w:rPr>
         <w:rFonts w:ascii="Wingdings" w:hAnsi="Wingdings" w:cs="Wingdings" w:hint="default"/>
+        <w:rFonts w:cs="Wingdings"/>
       </w:rPr>
     </w:lvl>
     <w:lvl w:ilvl="1">
@@ -796,6 +911,7 @@
       </w:pPr>
       <w:rPr>
         <w:rFonts w:ascii="Wingdings" w:hAnsi="Wingdings" w:cs="Wingdings" w:hint="default"/>
+        <w:rFonts w:cs="Wingdings"/>
       </w:rPr>
     </w:lvl>
     <w:lvl w:ilvl="2">
@@ -811,6 +927,7 @@
       </w:pPr>
       <w:rPr>
         <w:rFonts w:ascii="Wingdings" w:hAnsi="Wingdings" w:cs="Wingdings" w:hint="default"/>
+        <w:rFonts w:cs="Wingdings"/>
       </w:rPr>
     </w:lvl>
     <w:lvl w:ilvl="3">
@@ -826,6 +943,7 @@
       </w:pPr>
       <w:rPr>
         <w:rFonts w:ascii="Wingdings" w:hAnsi="Wingdings" w:cs="Wingdings" w:hint="default"/>
+        <w:rFonts w:cs="Wingdings"/>
       </w:rPr>
     </w:lvl>
     <w:lvl w:ilvl="4">
@@ -841,6 +959,7 @@
       </w:pPr>
       <w:rPr>
         <w:rFonts w:ascii="Wingdings" w:hAnsi="Wingdings" w:cs="Wingdings" w:hint="default"/>
+        <w:rFonts w:cs="Wingdings"/>
       </w:rPr>
     </w:lvl>
     <w:lvl w:ilvl="5">
@@ -856,6 +975,7 @@
       </w:pPr>
       <w:rPr>
         <w:rFonts w:ascii="Wingdings" w:hAnsi="Wingdings" w:cs="Wingdings" w:hint="default"/>
+        <w:rFonts w:cs="Wingdings"/>
       </w:rPr>
     </w:lvl>
     <w:lvl w:ilvl="6">
@@ -871,6 +991,7 @@
       </w:pPr>
       <w:rPr>
         <w:rFonts w:ascii="Wingdings" w:hAnsi="Wingdings" w:cs="Wingdings" w:hint="default"/>
+        <w:rFonts w:cs="Wingdings"/>
       </w:rPr>
     </w:lvl>
     <w:lvl w:ilvl="7">
@@ -886,6 +1007,7 @@
       </w:pPr>
       <w:rPr>
         <w:rFonts w:ascii="Wingdings" w:hAnsi="Wingdings" w:cs="Wingdings" w:hint="default"/>
+        <w:rFonts w:cs="Wingdings"/>
       </w:rPr>
     </w:lvl>
     <w:lvl w:ilvl="8">
@@ -901,6 +1023,7 @@
       </w:pPr>
       <w:rPr>
         <w:rFonts w:ascii="Wingdings" w:hAnsi="Wingdings" w:cs="Wingdings" w:hint="default"/>
+        <w:rFonts w:cs="Wingdings"/>
       </w:rPr>
     </w:lvl>
   </w:abstractNum>
@@ -1041,15 +1164,12 @@
     <w:rPrDefault>
       <w:rPr>
         <w:rFonts w:ascii="Liberation Serif" w:hAnsi="Liberation Serif" w:eastAsia="Noto Sans CJK SC Regular" w:cs="FreeSans"/>
-        <w:sz w:val="24"/>
         <w:szCs w:val="24"/>
         <w:lang w:val="en-CA" w:eastAsia="zh-CN" w:bidi="hi-IN"/>
       </w:rPr>
     </w:rPrDefault>
     <w:pPrDefault>
-      <w:pPr>
-        <w:widowControl/>
-      </w:pPr>
+      <w:pPr/>
     </w:pPrDefault>
   </w:docDefaults>
   <w:style w:type="paragraph" w:styleId="Normal">
@@ -1057,10 +1177,12 @@
     <w:qFormat/>
     <w:pPr>
       <w:widowControl/>
+      <w:bidi w:val="0"/>
+      <w:jc w:val="left"/>
     </w:pPr>
     <w:rPr>
       <w:rFonts w:ascii="Liberation Serif" w:hAnsi="Liberation Serif" w:eastAsia="Noto Sans CJK SC Regular" w:cs="FreeSans"/>
-      <w:color w:val="auto"/>
+      <w:color w:val="00000A"/>
       <w:sz w:val="24"/>
       <w:szCs w:val="24"/>
       <w:lang w:val="en-CA" w:eastAsia="zh-CN" w:bidi="hi-IN"/>
@@ -1072,6 +1194,132 @@
       <w:color w:val="000080"/>
       <w:u w:val="single"/>
       <w:lang w:val="zxx" w:eastAsia="zxx" w:bidi="zxx"/>
+    </w:rPr>
+  </w:style>
+  <w:style w:type="character" w:styleId="ListLabel1">
+    <w:name w:val="ListLabel 1"/>
+    <w:qFormat/>
+    <w:rPr>
+      <w:rFonts w:ascii="FreeSans" w:hAnsi="FreeSans" w:cs="Wingdings"/>
+    </w:rPr>
+  </w:style>
+  <w:style w:type="character" w:styleId="ListLabel2">
+    <w:name w:val="ListLabel 2"/>
+    <w:qFormat/>
+    <w:rPr>
+      <w:rFonts w:cs="Wingdings"/>
+    </w:rPr>
+  </w:style>
+  <w:style w:type="character" w:styleId="ListLabel3">
+    <w:name w:val="ListLabel 3"/>
+    <w:qFormat/>
+    <w:rPr>
+      <w:rFonts w:cs="Wingdings"/>
+    </w:rPr>
+  </w:style>
+  <w:style w:type="character" w:styleId="ListLabel4">
+    <w:name w:val="ListLabel 4"/>
+    <w:qFormat/>
+    <w:rPr>
+      <w:rFonts w:cs="Wingdings"/>
+    </w:rPr>
+  </w:style>
+  <w:style w:type="character" w:styleId="ListLabel5">
+    <w:name w:val="ListLabel 5"/>
+    <w:qFormat/>
+    <w:rPr>
+      <w:rFonts w:cs="Wingdings"/>
+    </w:rPr>
+  </w:style>
+  <w:style w:type="character" w:styleId="ListLabel6">
+    <w:name w:val="ListLabel 6"/>
+    <w:qFormat/>
+    <w:rPr>
+      <w:rFonts w:cs="Wingdings"/>
+    </w:rPr>
+  </w:style>
+  <w:style w:type="character" w:styleId="ListLabel7">
+    <w:name w:val="ListLabel 7"/>
+    <w:qFormat/>
+    <w:rPr>
+      <w:rFonts w:cs="Wingdings"/>
+    </w:rPr>
+  </w:style>
+  <w:style w:type="character" w:styleId="ListLabel8">
+    <w:name w:val="ListLabel 8"/>
+    <w:qFormat/>
+    <w:rPr>
+      <w:rFonts w:cs="Wingdings"/>
+    </w:rPr>
+  </w:style>
+  <w:style w:type="character" w:styleId="ListLabel9">
+    <w:name w:val="ListLabel 9"/>
+    <w:qFormat/>
+    <w:rPr>
+      <w:rFonts w:cs="Wingdings"/>
+    </w:rPr>
+  </w:style>
+  <w:style w:type="character" w:styleId="ListLabel10">
+    <w:name w:val="ListLabel 10"/>
+    <w:qFormat/>
+    <w:rPr>
+      <w:rFonts w:ascii="FreeSans" w:hAnsi="FreeSans" w:cs="Wingdings"/>
+    </w:rPr>
+  </w:style>
+  <w:style w:type="character" w:styleId="ListLabel11">
+    <w:name w:val="ListLabel 11"/>
+    <w:qFormat/>
+    <w:rPr>
+      <w:rFonts w:cs="Wingdings"/>
+    </w:rPr>
+  </w:style>
+  <w:style w:type="character" w:styleId="ListLabel12">
+    <w:name w:val="ListLabel 12"/>
+    <w:qFormat/>
+    <w:rPr>
+      <w:rFonts w:cs="Wingdings"/>
+    </w:rPr>
+  </w:style>
+  <w:style w:type="character" w:styleId="ListLabel13">
+    <w:name w:val="ListLabel 13"/>
+    <w:qFormat/>
+    <w:rPr>
+      <w:rFonts w:cs="Wingdings"/>
+    </w:rPr>
+  </w:style>
+  <w:style w:type="character" w:styleId="ListLabel14">
+    <w:name w:val="ListLabel 14"/>
+    <w:qFormat/>
+    <w:rPr>
+      <w:rFonts w:cs="Wingdings"/>
+    </w:rPr>
+  </w:style>
+  <w:style w:type="character" w:styleId="ListLabel15">
+    <w:name w:val="ListLabel 15"/>
+    <w:qFormat/>
+    <w:rPr>
+      <w:rFonts w:cs="Wingdings"/>
+    </w:rPr>
+  </w:style>
+  <w:style w:type="character" w:styleId="ListLabel16">
+    <w:name w:val="ListLabel 16"/>
+    <w:qFormat/>
+    <w:rPr>
+      <w:rFonts w:cs="Wingdings"/>
+    </w:rPr>
+  </w:style>
+  <w:style w:type="character" w:styleId="ListLabel17">
+    <w:name w:val="ListLabel 17"/>
+    <w:qFormat/>
+    <w:rPr>
+      <w:rFonts w:cs="Wingdings"/>
+    </w:rPr>
+  </w:style>
+  <w:style w:type="character" w:styleId="ListLabel18">
+    <w:name w:val="ListLabel 18"/>
+    <w:qFormat/>
+    <w:rPr>
+      <w:rFonts w:cs="Wingdings"/>
     </w:rPr>
   </w:style>
   <w:style w:type="paragraph" w:styleId="Heading">

</xml_diff>